<commit_message>
added images to forgotpassword and change password
added images to forgotpassword and change password
</commit_message>
<xml_diff>
--- a/Documents/Final_Report.docx
+++ b/Documents/Final_Report.docx
@@ -2758,25 +2758,7 @@
                                 <w:sz w:val="21"/>
                                 <w:szCs w:val="21"/>
                               </w:rPr>
-                              <w:t xml:space="preserve">    "</w:t>
-                            </w:r>
-                            <w:proofErr w:type="spellStart"/>
-                            <w:r>
-                              <w:rPr>
-                                <w:rFonts w:ascii="Segoe UI" w:hAnsi="Segoe UI" w:cs="Segoe UI"/>
-                                <w:sz w:val="21"/>
-                                <w:szCs w:val="21"/>
-                              </w:rPr>
-                              <w:t>OpenHours</w:t>
-                            </w:r>
-                            <w:proofErr w:type="spellEnd"/>
-                            <w:r>
-                              <w:rPr>
-                                <w:rFonts w:ascii="Segoe UI" w:hAnsi="Segoe UI" w:cs="Segoe UI"/>
-                                <w:sz w:val="21"/>
-                                <w:szCs w:val="21"/>
-                              </w:rPr>
-                              <w:t>" time,</w:t>
+                              <w:t xml:space="preserve">    "OpenHours" time,</w:t>
                             </w:r>
                           </w:p>
                           <w:p>
@@ -2794,25 +2776,7 @@
                                 <w:sz w:val="21"/>
                                 <w:szCs w:val="21"/>
                               </w:rPr>
-                              <w:t xml:space="preserve">    "</w:t>
-                            </w:r>
-                            <w:proofErr w:type="spellStart"/>
-                            <w:r>
-                              <w:rPr>
-                                <w:rFonts w:ascii="Segoe UI" w:hAnsi="Segoe UI" w:cs="Segoe UI"/>
-                                <w:sz w:val="21"/>
-                                <w:szCs w:val="21"/>
-                              </w:rPr>
-                              <w:t>LotType</w:t>
-                            </w:r>
-                            <w:proofErr w:type="spellEnd"/>
-                            <w:r>
-                              <w:rPr>
-                                <w:rFonts w:ascii="Segoe UI" w:hAnsi="Segoe UI" w:cs="Segoe UI"/>
-                                <w:sz w:val="21"/>
-                                <w:szCs w:val="21"/>
-                              </w:rPr>
-                              <w:t>" varchar,</w:t>
+                              <w:t xml:space="preserve">    "LotType" varchar,</w:t>
                             </w:r>
                           </w:p>
                           <w:p>
@@ -4620,7 +4584,7 @@
           <w:kern w:val="0"/>
         </w:rPr>
         <w:drawing>
-          <wp:anchor distT="0" distB="0" distL="114300" distR="114300" simplePos="0" relativeHeight="251662336" behindDoc="0" locked="0" layoutInCell="1" allowOverlap="1" wp14:anchorId="3CB56FDE" wp14:editId="38C3E9C1">
+          <wp:anchor distT="0" distB="0" distL="114300" distR="114300" simplePos="0" relativeHeight="251662336" behindDoc="0" locked="0" layoutInCell="1" allowOverlap="1" wp14:anchorId="3CB56FDE" wp14:editId="771E2491">
             <wp:simplePos x="0" y="0"/>
             <wp:positionH relativeFrom="column">
               <wp:posOffset>4445635</wp:posOffset>
@@ -4686,27 +4650,254 @@
       <w:r>
         <w:rPr>
           <w:rFonts w:ascii="Segoe UI" w:eastAsia="Times New Roman" w:hAnsi="Segoe UI" w:cs="Segoe UI"/>
+          <w:b/>
+          <w:bCs/>
+          <w:color w:val="000000" w:themeColor="text1"/>
+          <w:kern w:val="0"/>
+          <w14:ligatures w14:val="none"/>
+        </w:rPr>
+        <w:t>VerificationPage.js</w:t>
+      </w:r>
+    </w:p>
+    <w:p>
+      <w:pPr>
+        <w:spacing w:before="100" w:beforeAutospacing="1" w:after="100" w:afterAutospacing="1" w:line="240" w:lineRule="auto"/>
+        <w:rPr>
+          <w:rFonts w:ascii="Segoe UI" w:eastAsia="Times New Roman" w:hAnsi="Segoe UI" w:cs="Segoe UI"/>
+          <w:color w:val="000000" w:themeColor="text1"/>
+          <w:kern w:val="0"/>
+          <w14:ligatures w14:val="none"/>
+        </w:rPr>
+      </w:pPr>
+      <w:r>
+        <w:rPr>
+          <w:rFonts w:ascii="Segoe UI" w:eastAsia="Times New Roman" w:hAnsi="Segoe UI" w:cs="Segoe UI"/>
+          <w:color w:val="000000" w:themeColor="text1"/>
+          <w:kern w:val="0"/>
+          <w14:ligatures w14:val="none"/>
+        </w:rPr>
+        <w:t>The purpose of this file is to p</w:t>
+      </w:r>
+      <w:r>
+        <w:rPr>
+          <w:rFonts w:ascii="Segoe UI" w:eastAsia="Times New Roman" w:hAnsi="Segoe UI" w:cs="Segoe UI"/>
+          <w:color w:val="000000" w:themeColor="text1"/>
+          <w:kern w:val="0"/>
+          <w14:ligatures w14:val="none"/>
+        </w:rPr>
+        <w:t xml:space="preserve">rovide an extra step for validating user credentials or account information </w:t>
+      </w:r>
+      <w:r>
+        <w:rPr>
+          <w:rFonts w:ascii="Segoe UI" w:eastAsia="Times New Roman" w:hAnsi="Segoe UI" w:cs="Segoe UI"/>
+          <w:color w:val="000000" w:themeColor="text1"/>
+          <w:kern w:val="0"/>
+          <w14:ligatures w14:val="none"/>
+        </w:rPr>
+        <w:t xml:space="preserve">which </w:t>
+      </w:r>
+      <w:r>
+        <w:rPr>
+          <w:rFonts w:ascii="Segoe UI" w:eastAsia="Times New Roman" w:hAnsi="Segoe UI" w:cs="Segoe UI"/>
+          <w:color w:val="000000" w:themeColor="text1"/>
+          <w:kern w:val="0"/>
+          <w14:ligatures w14:val="none"/>
+        </w:rPr>
+        <w:t>involve</w:t>
+      </w:r>
+      <w:r>
+        <w:rPr>
+          <w:rFonts w:ascii="Segoe UI" w:eastAsia="Times New Roman" w:hAnsi="Segoe UI" w:cs="Segoe UI"/>
+          <w:color w:val="000000" w:themeColor="text1"/>
+          <w:kern w:val="0"/>
+          <w14:ligatures w14:val="none"/>
+        </w:rPr>
+        <w:t>s</w:t>
+      </w:r>
+      <w:r>
+        <w:rPr>
+          <w:rFonts w:ascii="Segoe UI" w:eastAsia="Times New Roman" w:hAnsi="Segoe UI" w:cs="Segoe UI"/>
+          <w:color w:val="000000" w:themeColor="text1"/>
+          <w:kern w:val="0"/>
+          <w14:ligatures w14:val="none"/>
+        </w:rPr>
+        <w:t xml:space="preserve"> email verification.</w:t>
+      </w:r>
+      <w:r>
+        <w:rPr>
+          <w:rFonts w:ascii="Segoe UI" w:eastAsia="Times New Roman" w:hAnsi="Segoe UI" w:cs="Segoe UI"/>
+          <w:color w:val="000000" w:themeColor="text1"/>
+          <w:kern w:val="0"/>
+          <w14:ligatures w14:val="none"/>
+        </w:rPr>
+        <w:t xml:space="preserve"> It e</w:t>
+      </w:r>
+      <w:r>
+        <w:rPr>
+          <w:rFonts w:ascii="Segoe UI" w:eastAsia="Times New Roman" w:hAnsi="Segoe UI" w:cs="Segoe UI"/>
+          <w:color w:val="000000" w:themeColor="text1"/>
+          <w:kern w:val="0"/>
+          <w14:ligatures w14:val="none"/>
+        </w:rPr>
+        <w:t>nsures that the user is accurately identified before being granted further system privileges.</w:t>
+      </w:r>
+    </w:p>
+    <w:p>
+      <w:pPr>
+        <w:spacing w:before="360" w:after="240" w:line="240" w:lineRule="auto"/>
+        <w:outlineLvl w:val="3"/>
+        <w:rPr>
+          <w:rFonts w:ascii="Segoe UI" w:eastAsia="Times New Roman" w:hAnsi="Segoe UI" w:cs="Segoe UI"/>
+          <w:b/>
+          <w:bCs/>
+          <w:color w:val="000000" w:themeColor="text1"/>
+          <w:kern w:val="0"/>
+          <w:sz w:val="28"/>
+          <w:szCs w:val="28"/>
+          <w14:ligatures w14:val="none"/>
+        </w:rPr>
+      </w:pPr>
+    </w:p>
+    <w:p>
+      <w:pPr>
+        <w:spacing w:before="360" w:after="240" w:line="240" w:lineRule="auto"/>
+        <w:outlineLvl w:val="3"/>
+        <w:rPr>
+          <w:rFonts w:ascii="Segoe UI" w:eastAsia="Times New Roman" w:hAnsi="Segoe UI" w:cs="Segoe UI"/>
+          <w:b/>
+          <w:bCs/>
+          <w:color w:val="000000" w:themeColor="text1"/>
+          <w:kern w:val="0"/>
+          <w:sz w:val="28"/>
+          <w:szCs w:val="28"/>
+          <w14:ligatures w14:val="none"/>
+        </w:rPr>
+      </w:pPr>
+    </w:p>
+    <w:p>
+      <w:pPr>
+        <w:spacing w:before="360" w:after="240" w:line="240" w:lineRule="auto"/>
+        <w:outlineLvl w:val="3"/>
+        <w:rPr>
+          <w:rFonts w:ascii="Segoe UI" w:eastAsia="Times New Roman" w:hAnsi="Segoe UI" w:cs="Segoe UI"/>
+          <w:b/>
+          <w:bCs/>
+          <w:color w:val="000000" w:themeColor="text1"/>
+          <w:kern w:val="0"/>
+          <w:sz w:val="28"/>
+          <w:szCs w:val="28"/>
+          <w14:ligatures w14:val="none"/>
+        </w:rPr>
+      </w:pPr>
+    </w:p>
+    <w:p>
+      <w:pPr>
+        <w:spacing w:before="360" w:after="240" w:line="240" w:lineRule="auto"/>
+        <w:outlineLvl w:val="3"/>
+        <w:rPr>
+          <w:rFonts w:ascii="Segoe UI" w:eastAsia="Times New Roman" w:hAnsi="Segoe UI" w:cs="Segoe UI"/>
+          <w:b/>
+          <w:bCs/>
+          <w:color w:val="000000" w:themeColor="text1"/>
+          <w:kern w:val="0"/>
+          <w:sz w:val="28"/>
+          <w:szCs w:val="28"/>
+          <w14:ligatures w14:val="none"/>
+        </w:rPr>
+      </w:pPr>
+    </w:p>
+    <w:p>
+      <w:pPr>
+        <w:spacing w:before="360" w:after="240" w:line="240" w:lineRule="auto"/>
+        <w:outlineLvl w:val="3"/>
+        <w:rPr>
+          <w:rFonts w:ascii="Segoe UI" w:eastAsia="Times New Roman" w:hAnsi="Segoe UI" w:cs="Segoe UI"/>
+          <w:b/>
+          <w:bCs/>
+          <w:color w:val="000000" w:themeColor="text1"/>
+          <w:kern w:val="0"/>
+          <w:sz w:val="28"/>
+          <w:szCs w:val="28"/>
+          <w14:ligatures w14:val="none"/>
+        </w:rPr>
+      </w:pPr>
+    </w:p>
+    <w:p>
+      <w:pPr>
+        <w:spacing w:before="100" w:beforeAutospacing="1" w:after="100" w:afterAutospacing="1" w:line="240" w:lineRule="auto"/>
+        <w:rPr>
+          <w:rFonts w:ascii="Segoe UI" w:eastAsia="Times New Roman" w:hAnsi="Segoe UI" w:cs="Segoe UI"/>
+          <w:b/>
+          <w:bCs/>
+          <w:color w:val="000000" w:themeColor="text1"/>
+          <w:kern w:val="0"/>
+          <w14:ligatures w14:val="none"/>
+        </w:rPr>
+      </w:pPr>
+    </w:p>
+    <w:p>
+      <w:pPr>
+        <w:spacing w:before="100" w:beforeAutospacing="1" w:after="100" w:afterAutospacing="1" w:line="240" w:lineRule="auto"/>
+        <w:rPr>
+          <w:rFonts w:ascii="Segoe UI" w:eastAsia="Times New Roman" w:hAnsi="Segoe UI" w:cs="Segoe UI"/>
+          <w:b/>
+          <w:bCs/>
+          <w:color w:val="000000" w:themeColor="text1"/>
+          <w:kern w:val="0"/>
+          <w14:ligatures w14:val="none"/>
+        </w:rPr>
+      </w:pPr>
+    </w:p>
+    <w:p>
+      <w:pPr>
+        <w:spacing w:before="100" w:beforeAutospacing="1" w:after="100" w:afterAutospacing="1" w:line="240" w:lineRule="auto"/>
+        <w:rPr>
+          <w:rFonts w:ascii="Segoe UI" w:eastAsia="Times New Roman" w:hAnsi="Segoe UI" w:cs="Segoe UI"/>
+          <w:b/>
+          <w:bCs/>
+          <w:color w:val="000000" w:themeColor="text1"/>
+          <w:kern w:val="0"/>
+          <w14:ligatures w14:val="none"/>
+        </w:rPr>
+      </w:pPr>
+    </w:p>
+    <w:p>
+      <w:pPr>
+        <w:spacing w:before="100" w:beforeAutospacing="1" w:after="100" w:afterAutospacing="1" w:line="240" w:lineRule="auto"/>
+        <w:rPr>
+          <w:rFonts w:ascii="Segoe UI" w:eastAsia="Times New Roman" w:hAnsi="Segoe UI" w:cs="Segoe UI"/>
+          <w:b/>
+          <w:bCs/>
+          <w:color w:val="000000" w:themeColor="text1"/>
+          <w:kern w:val="0"/>
+          <w14:ligatures w14:val="none"/>
+        </w:rPr>
+      </w:pPr>
+      <w:r>
+        <w:rPr>
+          <w:rFonts w:ascii="Segoe UI" w:eastAsia="Times New Roman" w:hAnsi="Segoe UI" w:cs="Segoe UI"/>
           <w:noProof/>
           <w:color w:val="000000" w:themeColor="text1"/>
           <w:kern w:val="0"/>
         </w:rPr>
+        <w:lastRenderedPageBreak/>
         <w:drawing>
-          <wp:anchor distT="0" distB="0" distL="114300" distR="114300" simplePos="0" relativeHeight="251663360" behindDoc="0" locked="0" layoutInCell="1" allowOverlap="1" wp14:anchorId="436518E9" wp14:editId="12831C4F">
+          <wp:anchor distT="0" distB="0" distL="114300" distR="114300" simplePos="0" relativeHeight="251663360" behindDoc="0" locked="0" layoutInCell="1" allowOverlap="1" wp14:anchorId="436518E9" wp14:editId="2FB00DB4">
             <wp:simplePos x="0" y="0"/>
-            <wp:positionH relativeFrom="column">
-              <wp:posOffset>2709545</wp:posOffset>
+            <wp:positionH relativeFrom="page">
+              <wp:posOffset>5715000</wp:posOffset>
             </wp:positionH>
             <wp:positionV relativeFrom="paragraph">
-              <wp:posOffset>40599</wp:posOffset>
+              <wp:posOffset>125730</wp:posOffset>
             </wp:positionV>
-            <wp:extent cx="1519555" cy="3288030"/>
-            <wp:effectExtent l="0" t="0" r="4445" b="1270"/>
+            <wp:extent cx="1371600" cy="2774950"/>
+            <wp:effectExtent l="0" t="0" r="0" b="6350"/>
             <wp:wrapThrough wrapText="bothSides">
               <wp:wrapPolygon edited="0">
                 <wp:start x="0" y="0"/>
-                <wp:lineTo x="0" y="21525"/>
-                <wp:lineTo x="21483" y="21525"/>
-                <wp:lineTo x="21483" y="0"/>
+                <wp:lineTo x="0" y="21501"/>
+                <wp:lineTo x="21300" y="21501"/>
+                <wp:lineTo x="21300" y="0"/>
                 <wp:lineTo x="0" y="0"/>
               </wp:wrapPolygon>
             </wp:wrapThrough>
@@ -4736,7 +4927,7 @@
                   <pic:spPr>
                     <a:xfrm>
                       <a:off x="0" y="0"/>
-                      <a:ext cx="1519555" cy="3288030"/>
+                      <a:ext cx="1371600" cy="2774950"/>
                     </a:xfrm>
                     <a:prstGeom prst="rect">
                       <a:avLst/>
@@ -4763,7 +4954,7 @@
           <w:kern w:val="0"/>
           <w14:ligatures w14:val="none"/>
         </w:rPr>
-        <w:t>VerificationPage.js</w:t>
+        <w:t>forgotPasswordPage.js</w:t>
       </w:r>
     </w:p>
     <w:p>
@@ -4783,71 +4974,201 @@
           <w:kern w:val="0"/>
           <w14:ligatures w14:val="none"/>
         </w:rPr>
-        <w:t>The purpose of this file is to p</w:t>
-      </w:r>
-      <w:r>
-        <w:rPr>
-          <w:rFonts w:ascii="Segoe UI" w:eastAsia="Times New Roman" w:hAnsi="Segoe UI" w:cs="Segoe UI"/>
-          <w:color w:val="000000" w:themeColor="text1"/>
-          <w:kern w:val="0"/>
-          <w14:ligatures w14:val="none"/>
-        </w:rPr>
-        <w:t xml:space="preserve">rovide an extra step for validating user credentials or account information </w:t>
-      </w:r>
-      <w:r>
-        <w:rPr>
-          <w:rFonts w:ascii="Segoe UI" w:eastAsia="Times New Roman" w:hAnsi="Segoe UI" w:cs="Segoe UI"/>
-          <w:color w:val="000000" w:themeColor="text1"/>
-          <w:kern w:val="0"/>
-          <w14:ligatures w14:val="none"/>
-        </w:rPr>
-        <w:t xml:space="preserve">which </w:t>
-      </w:r>
-      <w:r>
-        <w:rPr>
-          <w:rFonts w:ascii="Segoe UI" w:eastAsia="Times New Roman" w:hAnsi="Segoe UI" w:cs="Segoe UI"/>
-          <w:color w:val="000000" w:themeColor="text1"/>
-          <w:kern w:val="0"/>
-          <w14:ligatures w14:val="none"/>
-        </w:rPr>
-        <w:t>involve</w:t>
-      </w:r>
-      <w:r>
-        <w:rPr>
-          <w:rFonts w:ascii="Segoe UI" w:eastAsia="Times New Roman" w:hAnsi="Segoe UI" w:cs="Segoe UI"/>
-          <w:color w:val="000000" w:themeColor="text1"/>
-          <w:kern w:val="0"/>
-          <w14:ligatures w14:val="none"/>
-        </w:rPr>
-        <w:t>s</w:t>
-      </w:r>
-      <w:r>
-        <w:rPr>
-          <w:rFonts w:ascii="Segoe UI" w:eastAsia="Times New Roman" w:hAnsi="Segoe UI" w:cs="Segoe UI"/>
-          <w:color w:val="000000" w:themeColor="text1"/>
-          <w:kern w:val="0"/>
-          <w14:ligatures w14:val="none"/>
-        </w:rPr>
-        <w:t xml:space="preserve"> email verification.</w:t>
-      </w:r>
-      <w:r>
-        <w:rPr>
-          <w:rFonts w:ascii="Segoe UI" w:eastAsia="Times New Roman" w:hAnsi="Segoe UI" w:cs="Segoe UI"/>
-          <w:color w:val="000000" w:themeColor="text1"/>
-          <w:kern w:val="0"/>
-          <w14:ligatures w14:val="none"/>
-        </w:rPr>
-        <w:t xml:space="preserve"> It e</w:t>
-      </w:r>
-      <w:r>
-        <w:rPr>
-          <w:rFonts w:ascii="Segoe UI" w:eastAsia="Times New Roman" w:hAnsi="Segoe UI" w:cs="Segoe UI"/>
-          <w:color w:val="000000" w:themeColor="text1"/>
-          <w:kern w:val="0"/>
-          <w14:ligatures w14:val="none"/>
-        </w:rPr>
-        <w:t>nsures that the user is accurately identified before being granted further system privileges.</w:t>
-      </w:r>
+        <w:t xml:space="preserve">The purpose of this file is to allow users to click on the forgot password button at the bottom of the login page. Users are then directed to the forgot password page. This page allows users to enter their email address that is linked to their account to get sent a 6-digit code using Supabase’s reset Password function. Once the code is sent to their email, users will be directed to the verification page to input the verification code and continue the password reset.  </w:t>
+      </w:r>
+    </w:p>
+    <w:p>
+      <w:pPr>
+        <w:spacing w:before="100" w:beforeAutospacing="1" w:after="100" w:afterAutospacing="1" w:line="240" w:lineRule="auto"/>
+        <w:rPr>
+          <w:rFonts w:ascii="Segoe UI" w:eastAsia="Times New Roman" w:hAnsi="Segoe UI" w:cs="Segoe UI"/>
+          <w:b/>
+          <w:bCs/>
+          <w:color w:val="000000" w:themeColor="text1"/>
+          <w:kern w:val="0"/>
+          <w14:ligatures w14:val="none"/>
+        </w:rPr>
+      </w:pPr>
+    </w:p>
+    <w:p>
+      <w:pPr>
+        <w:spacing w:before="100" w:beforeAutospacing="1" w:after="100" w:afterAutospacing="1" w:line="240" w:lineRule="auto"/>
+        <w:rPr>
+          <w:rFonts w:ascii="Segoe UI" w:eastAsia="Times New Roman" w:hAnsi="Segoe UI" w:cs="Segoe UI"/>
+          <w:b/>
+          <w:bCs/>
+          <w:color w:val="000000" w:themeColor="text1"/>
+          <w:kern w:val="0"/>
+          <w14:ligatures w14:val="none"/>
+        </w:rPr>
+      </w:pPr>
+    </w:p>
+    <w:p>
+      <w:pPr>
+        <w:spacing w:before="100" w:beforeAutospacing="1" w:after="100" w:afterAutospacing="1" w:line="240" w:lineRule="auto"/>
+        <w:rPr>
+          <w:rFonts w:ascii="Segoe UI" w:eastAsia="Times New Roman" w:hAnsi="Segoe UI" w:cs="Segoe UI"/>
+          <w:b/>
+          <w:bCs/>
+          <w:color w:val="000000" w:themeColor="text1"/>
+          <w:kern w:val="0"/>
+          <w14:ligatures w14:val="none"/>
+        </w:rPr>
+      </w:pPr>
+    </w:p>
+    <w:p>
+      <w:pPr>
+        <w:spacing w:before="100" w:beforeAutospacing="1" w:after="100" w:afterAutospacing="1" w:line="240" w:lineRule="auto"/>
+        <w:rPr>
+          <w:rFonts w:ascii="Segoe UI" w:eastAsia="Times New Roman" w:hAnsi="Segoe UI" w:cs="Segoe UI"/>
+          <w:b/>
+          <w:bCs/>
+          <w:color w:val="000000" w:themeColor="text1"/>
+          <w:kern w:val="0"/>
+          <w14:ligatures w14:val="none"/>
+        </w:rPr>
+      </w:pPr>
+    </w:p>
+    <w:p>
+      <w:pPr>
+        <w:spacing w:before="100" w:beforeAutospacing="1" w:after="100" w:afterAutospacing="1" w:line="240" w:lineRule="auto"/>
+        <w:rPr>
+          <w:rFonts w:ascii="Segoe UI" w:eastAsia="Times New Roman" w:hAnsi="Segoe UI" w:cs="Segoe UI"/>
+          <w:b/>
+          <w:bCs/>
+          <w:color w:val="000000" w:themeColor="text1"/>
+          <w:kern w:val="0"/>
+          <w14:ligatures w14:val="none"/>
+        </w:rPr>
+      </w:pPr>
+    </w:p>
+    <w:p>
+      <w:pPr>
+        <w:spacing w:before="100" w:beforeAutospacing="1" w:after="100" w:afterAutospacing="1" w:line="240" w:lineRule="auto"/>
+        <w:rPr>
+          <w:rFonts w:ascii="Segoe UI" w:eastAsia="Times New Roman" w:hAnsi="Segoe UI" w:cs="Segoe UI"/>
+          <w:b/>
+          <w:bCs/>
+          <w:color w:val="000000" w:themeColor="text1"/>
+          <w:kern w:val="0"/>
+          <w14:ligatures w14:val="none"/>
+        </w:rPr>
+      </w:pPr>
+      <w:r>
+        <w:rPr>
+          <w:rFonts w:ascii="Segoe UI" w:hAnsi="Segoe UI" w:cs="Segoe UI"/>
+          <w:color w:val="000000" w:themeColor="text1"/>
+        </w:rPr>
+        <w:drawing>
+          <wp:anchor distT="0" distB="0" distL="114300" distR="114300" simplePos="0" relativeHeight="251670528" behindDoc="1" locked="0" layoutInCell="1" allowOverlap="1" wp14:anchorId="7BA7BC5B" wp14:editId="29835DBE">
+            <wp:simplePos x="0" y="0"/>
+            <wp:positionH relativeFrom="column">
+              <wp:posOffset>4673600</wp:posOffset>
+            </wp:positionH>
+            <wp:positionV relativeFrom="paragraph">
+              <wp:posOffset>52705</wp:posOffset>
+            </wp:positionV>
+            <wp:extent cx="1213485" cy="2338705"/>
+            <wp:effectExtent l="0" t="0" r="5715" b="4445"/>
+            <wp:wrapTight wrapText="bothSides">
+              <wp:wrapPolygon edited="0">
+                <wp:start x="0" y="0"/>
+                <wp:lineTo x="0" y="21465"/>
+                <wp:lineTo x="21363" y="21465"/>
+                <wp:lineTo x="21363" y="0"/>
+                <wp:lineTo x="0" y="0"/>
+              </wp:wrapPolygon>
+            </wp:wrapTight>
+            <wp:docPr id="1948122936" name="Picture 3" descr="A screenshot of a login screen"/>
+            <wp:cNvGraphicFramePr>
+              <a:graphicFrameLocks xmlns:a="http://schemas.openxmlformats.org/drawingml/2006/main" noChangeAspect="1"/>
+            </wp:cNvGraphicFramePr>
+            <a:graphic xmlns:a="http://schemas.openxmlformats.org/drawingml/2006/main">
+              <a:graphicData uri="http://schemas.openxmlformats.org/drawingml/2006/picture">
+                <pic:pic xmlns:pic="http://schemas.openxmlformats.org/drawingml/2006/picture">
+                  <pic:nvPicPr>
+                    <pic:cNvPr id="1948122936" name="Picture 3" descr="A screenshot of a login screen"/>
+                    <pic:cNvPicPr>
+                      <a:picLocks noChangeAspect="1" noChangeArrowheads="1"/>
+                    </pic:cNvPicPr>
+                  </pic:nvPicPr>
+                  <pic:blipFill>
+                    <a:blip r:embed="rId17" cstate="print">
+                      <a:extLst>
+                        <a:ext uri="{28A0092B-C50C-407E-A947-70E740481C1C}">
+                          <a14:useLocalDpi xmlns:a14="http://schemas.microsoft.com/office/drawing/2010/main" val="0"/>
+                        </a:ext>
+                      </a:extLst>
+                    </a:blip>
+                    <a:srcRect/>
+                    <a:stretch>
+                      <a:fillRect/>
+                    </a:stretch>
+                  </pic:blipFill>
+                  <pic:spPr bwMode="auto">
+                    <a:xfrm>
+                      <a:off x="0" y="0"/>
+                      <a:ext cx="1213485" cy="2338705"/>
+                    </a:xfrm>
+                    <a:prstGeom prst="rect">
+                      <a:avLst/>
+                    </a:prstGeom>
+                    <a:noFill/>
+                    <a:ln>
+                      <a:noFill/>
+                    </a:ln>
+                  </pic:spPr>
+                </pic:pic>
+              </a:graphicData>
+            </a:graphic>
+            <wp14:sizeRelH relativeFrom="margin">
+              <wp14:pctWidth>0</wp14:pctWidth>
+            </wp14:sizeRelH>
+            <wp14:sizeRelV relativeFrom="margin">
+              <wp14:pctHeight>0</wp14:pctHeight>
+            </wp14:sizeRelV>
+          </wp:anchor>
+        </w:drawing>
+      </w:r>
+      <w:r>
+        <w:rPr>
+          <w:rFonts w:ascii="Segoe UI" w:eastAsia="Times New Roman" w:hAnsi="Segoe UI" w:cs="Segoe UI"/>
+          <w:b/>
+          <w:bCs/>
+          <w:color w:val="000000" w:themeColor="text1"/>
+          <w:kern w:val="0"/>
+          <w14:ligatures w14:val="none"/>
+        </w:rPr>
+        <w:t>changePasswordPage.js</w:t>
+      </w:r>
+    </w:p>
+    <w:p>
+      <w:pPr>
+        <w:rPr>
+          <w:rFonts w:ascii="Segoe UI" w:hAnsi="Segoe UI" w:cs="Segoe UI"/>
+          <w:color w:val="000000" w:themeColor="text1"/>
+        </w:rPr>
+      </w:pPr>
+      <w:r>
+        <w:rPr>
+          <w:rFonts w:ascii="Segoe UI" w:eastAsia="Times New Roman" w:hAnsi="Segoe UI" w:cs="Segoe UI"/>
+          <w:color w:val="000000" w:themeColor="text1"/>
+          <w:kern w:val="0"/>
+          <w14:ligatures w14:val="none"/>
+        </w:rPr>
+        <w:t xml:space="preserve">The purpose of this file is to provide a page where users can securely update their passwords after completing the verification process. Users will be prompted to enter and confirm their new password. Upon success, Supabase updates its information, and users will then be directed to the login page to enter their new information. </w:t>
+      </w:r>
+    </w:p>
+    <w:p>
+      <w:pPr>
+        <w:spacing w:before="100" w:beforeAutospacing="1" w:after="100" w:afterAutospacing="1" w:line="240" w:lineRule="auto"/>
+        <w:rPr>
+          <w:rFonts w:ascii="Segoe UI" w:eastAsia="Times New Roman" w:hAnsi="Segoe UI" w:cs="Segoe UI"/>
+          <w:color w:val="000000" w:themeColor="text1"/>
+          <w:kern w:val="0"/>
+          <w14:ligatures w14:val="none"/>
+        </w:rPr>
+      </w:pPr>
     </w:p>
     <w:p>
       <w:pPr>
@@ -4891,264 +5212,83 @@
           <w:bCs/>
           <w:color w:val="000000" w:themeColor="text1"/>
           <w:kern w:val="0"/>
+          <w14:ligatures w14:val="none"/>
+        </w:rPr>
+      </w:pPr>
+      <w:r>
+        <w:rPr>
+          <w:rFonts w:ascii="Segoe UI" w:eastAsia="Times New Roman" w:hAnsi="Segoe UI" w:cs="Segoe UI"/>
+          <w:b/>
+          <w:bCs/>
+          <w:color w:val="000000" w:themeColor="text1"/>
+          <w:kern w:val="0"/>
           <w:sz w:val="28"/>
           <w:szCs w:val="28"/>
           <w14:ligatures w14:val="none"/>
         </w:rPr>
-      </w:pPr>
-    </w:p>
-    <w:p>
-      <w:pPr>
-        <w:spacing w:before="360" w:after="240" w:line="240" w:lineRule="auto"/>
-        <w:outlineLvl w:val="3"/>
-        <w:rPr>
-          <w:rFonts w:ascii="Segoe UI" w:eastAsia="Times New Roman" w:hAnsi="Segoe UI" w:cs="Segoe UI"/>
-          <w:b/>
-          <w:bCs/>
-          <w:color w:val="000000" w:themeColor="text1"/>
-          <w:kern w:val="0"/>
-          <w:sz w:val="28"/>
-          <w:szCs w:val="28"/>
-          <w14:ligatures w14:val="none"/>
-        </w:rPr>
-      </w:pPr>
-    </w:p>
-    <w:p>
-      <w:pPr>
-        <w:spacing w:before="360" w:after="240" w:line="240" w:lineRule="auto"/>
-        <w:outlineLvl w:val="3"/>
-        <w:rPr>
-          <w:rFonts w:ascii="Segoe UI" w:eastAsia="Times New Roman" w:hAnsi="Segoe UI" w:cs="Segoe UI"/>
-          <w:b/>
-          <w:bCs/>
-          <w:color w:val="000000" w:themeColor="text1"/>
-          <w:kern w:val="0"/>
-          <w:sz w:val="28"/>
-          <w:szCs w:val="28"/>
-          <w14:ligatures w14:val="none"/>
-        </w:rPr>
-      </w:pPr>
-    </w:p>
-    <w:p>
-      <w:pPr>
-        <w:spacing w:before="100" w:beforeAutospacing="1" w:after="100" w:afterAutospacing="1" w:line="240" w:lineRule="auto"/>
-        <w:rPr>
-          <w:rFonts w:ascii="Segoe UI" w:eastAsia="Times New Roman" w:hAnsi="Segoe UI" w:cs="Segoe UI"/>
-          <w:b/>
-          <w:bCs/>
-          <w:color w:val="000000" w:themeColor="text1"/>
-          <w:kern w:val="0"/>
-          <w14:ligatures w14:val="none"/>
-        </w:rPr>
-      </w:pPr>
-    </w:p>
-    <w:p>
-      <w:pPr>
-        <w:spacing w:before="100" w:beforeAutospacing="1" w:after="100" w:afterAutospacing="1" w:line="240" w:lineRule="auto"/>
-        <w:rPr>
-          <w:rFonts w:ascii="Segoe UI" w:eastAsia="Times New Roman" w:hAnsi="Segoe UI" w:cs="Segoe UI"/>
-          <w:b/>
-          <w:bCs/>
-          <w:color w:val="000000" w:themeColor="text1"/>
-          <w:kern w:val="0"/>
-          <w14:ligatures w14:val="none"/>
-        </w:rPr>
-      </w:pPr>
-      <w:r>
-        <w:rPr>
-          <w:rFonts w:ascii="Segoe UI" w:eastAsia="Times New Roman" w:hAnsi="Segoe UI" w:cs="Segoe UI"/>
-          <w:b/>
-          <w:bCs/>
-          <w:color w:val="000000" w:themeColor="text1"/>
-          <w:kern w:val="0"/>
-          <w14:ligatures w14:val="none"/>
+        <w:t>Administrative and Reporting Pages</w:t>
+      </w:r>
+    </w:p>
+    <w:p>
+      <w:pPr>
+        <w:spacing w:after="240" w:line="240" w:lineRule="auto"/>
+        <w:rPr>
+          <w:rFonts w:ascii="Segoe UI" w:eastAsia="Times New Roman" w:hAnsi="Segoe UI" w:cs="Segoe UI"/>
+          <w:color w:val="000000" w:themeColor="text1"/>
+          <w:kern w:val="0"/>
+          <w14:ligatures w14:val="none"/>
+        </w:rPr>
+      </w:pPr>
+      <w:r>
+        <w:rPr>
+          <w:rFonts w:ascii="Segoe UI" w:eastAsia="Times New Roman" w:hAnsi="Segoe UI" w:cs="Segoe UI"/>
+          <w:color w:val="000000" w:themeColor="text1"/>
+          <w:kern w:val="0"/>
+          <w14:ligatures w14:val="none"/>
+        </w:rPr>
+        <w:t xml:space="preserve">These </w:t>
+      </w:r>
+      <w:r>
+        <w:rPr>
+          <w:rFonts w:ascii="Segoe UI" w:eastAsia="Times New Roman" w:hAnsi="Segoe UI" w:cs="Segoe UI"/>
+          <w:color w:val="000000" w:themeColor="text1"/>
+          <w:kern w:val="0"/>
+          <w14:ligatures w14:val="none"/>
+        </w:rPr>
+        <w:t>files</w:t>
+      </w:r>
+      <w:r>
+        <w:rPr>
+          <w:rFonts w:ascii="Segoe UI" w:eastAsia="Times New Roman" w:hAnsi="Segoe UI" w:cs="Segoe UI"/>
+          <w:color w:val="000000" w:themeColor="text1"/>
+          <w:kern w:val="0"/>
+          <w14:ligatures w14:val="none"/>
+        </w:rPr>
+        <w:t xml:space="preserve"> are designed for system administrators and reporting functionality:</w:t>
+      </w:r>
+    </w:p>
+    <w:p>
+      <w:pPr>
+        <w:spacing w:before="240" w:after="240" w:line="240" w:lineRule="auto"/>
+        <w:rPr>
+          <w:rFonts w:ascii="Segoe UI" w:eastAsia="Times New Roman" w:hAnsi="Segoe UI" w:cs="Segoe UI"/>
+          <w:b/>
+          <w:bCs/>
+          <w:color w:val="000000" w:themeColor="text1"/>
+          <w:kern w:val="0"/>
+          <w14:ligatures w14:val="none"/>
+        </w:rPr>
+      </w:pPr>
+      <w:r>
+        <w:rPr>
+          <w:rFonts w:ascii="Segoe UI" w:eastAsia="Times New Roman" w:hAnsi="Segoe UI" w:cs="Segoe UI"/>
+          <w:b/>
+          <w:bCs/>
+          <w:noProof/>
+          <w:color w:val="000000" w:themeColor="text1"/>
+          <w:kern w:val="0"/>
         </w:rPr>
         <w:lastRenderedPageBreak/>
-        <w:t>forgotPasswordPage.js</w:t>
-      </w:r>
-    </w:p>
-    <w:p>
-      <w:pPr>
-        <w:spacing w:before="100" w:beforeAutospacing="1" w:after="100" w:afterAutospacing="1" w:line="240" w:lineRule="auto"/>
-        <w:rPr>
-          <w:rFonts w:ascii="Segoe UI" w:eastAsia="Times New Roman" w:hAnsi="Segoe UI" w:cs="Segoe UI"/>
-          <w:color w:val="000000" w:themeColor="text1"/>
-          <w:kern w:val="0"/>
-          <w14:ligatures w14:val="none"/>
-        </w:rPr>
-      </w:pPr>
-      <w:r>
-        <w:rPr>
-          <w:rFonts w:ascii="Segoe UI" w:eastAsia="Times New Roman" w:hAnsi="Segoe UI" w:cs="Segoe UI"/>
-          <w:color w:val="000000" w:themeColor="text1"/>
-          <w:kern w:val="0"/>
-          <w14:ligatures w14:val="none"/>
-        </w:rPr>
-        <w:t xml:space="preserve">The purpose of this file is to allow users to click on the forgot password button at the bottom of the login page. Users are then directed to the forgot password page. This page allows users to enter their email address that is linked to their account to get sent a 6-digit code using Supabase’s reset Password function. Once the code is sent to their email, users will be directed to the verification page to input the verification code and continue the password reset.  </w:t>
-      </w:r>
-    </w:p>
-    <w:p>
-      <w:pPr>
-        <w:spacing w:before="100" w:beforeAutospacing="1" w:after="100" w:afterAutospacing="1" w:line="240" w:lineRule="auto"/>
-        <w:rPr>
-          <w:rFonts w:ascii="Segoe UI" w:eastAsia="Times New Roman" w:hAnsi="Segoe UI" w:cs="Segoe UI"/>
-          <w:b/>
-          <w:bCs/>
-          <w:color w:val="000000" w:themeColor="text1"/>
-          <w:kern w:val="0"/>
-          <w14:ligatures w14:val="none"/>
-        </w:rPr>
-      </w:pPr>
-      <w:r>
-        <w:rPr>
-          <w:rFonts w:ascii="Segoe UI" w:eastAsia="Times New Roman" w:hAnsi="Segoe UI" w:cs="Segoe UI"/>
-          <w:b/>
-          <w:bCs/>
-          <w:color w:val="000000" w:themeColor="text1"/>
-          <w:kern w:val="0"/>
-          <w14:ligatures w14:val="none"/>
-        </w:rPr>
-        <w:t>changePasswordPage.js</w:t>
-      </w:r>
-    </w:p>
-    <w:p>
-      <w:pPr>
-        <w:spacing w:before="100" w:beforeAutospacing="1" w:after="100" w:afterAutospacing="1" w:line="240" w:lineRule="auto"/>
-        <w:rPr>
-          <w:rFonts w:ascii="Segoe UI" w:eastAsia="Times New Roman" w:hAnsi="Segoe UI" w:cs="Segoe UI"/>
-          <w:color w:val="000000" w:themeColor="text1"/>
-          <w:kern w:val="0"/>
-          <w14:ligatures w14:val="none"/>
-        </w:rPr>
-      </w:pPr>
-      <w:r>
-        <w:rPr>
-          <w:rFonts w:ascii="Segoe UI" w:eastAsia="Times New Roman" w:hAnsi="Segoe UI" w:cs="Segoe UI"/>
-          <w:color w:val="000000" w:themeColor="text1"/>
-          <w:kern w:val="0"/>
-          <w14:ligatures w14:val="none"/>
-        </w:rPr>
-        <w:t xml:space="preserve">The purpose of this file is to provide a page where users can securely update their passwords after completing the verification process. Users will be prompted to enter and confirm their new password. Upon success, Supabase updates its information, and users will then be directed to the login page to enter their new information. </w:t>
-      </w:r>
-    </w:p>
-    <w:p>
-      <w:pPr>
-        <w:spacing w:before="360" w:after="240" w:line="240" w:lineRule="auto"/>
-        <w:outlineLvl w:val="3"/>
-        <w:rPr>
-          <w:rFonts w:ascii="Segoe UI" w:eastAsia="Times New Roman" w:hAnsi="Segoe UI" w:cs="Segoe UI"/>
-          <w:b/>
-          <w:bCs/>
-          <w:color w:val="000000" w:themeColor="text1"/>
-          <w:kern w:val="0"/>
-          <w:sz w:val="28"/>
-          <w:szCs w:val="28"/>
-          <w14:ligatures w14:val="none"/>
-        </w:rPr>
-      </w:pPr>
-    </w:p>
-    <w:p>
-      <w:pPr>
-        <w:spacing w:before="360" w:after="240" w:line="240" w:lineRule="auto"/>
-        <w:outlineLvl w:val="3"/>
-        <w:rPr>
-          <w:rFonts w:ascii="Segoe UI" w:eastAsia="Times New Roman" w:hAnsi="Segoe UI" w:cs="Segoe UI"/>
-          <w:b/>
-          <w:bCs/>
-          <w:color w:val="000000" w:themeColor="text1"/>
-          <w:kern w:val="0"/>
-          <w:sz w:val="28"/>
-          <w:szCs w:val="28"/>
-          <w14:ligatures w14:val="none"/>
-        </w:rPr>
-      </w:pPr>
-    </w:p>
-    <w:p>
-      <w:pPr>
-        <w:spacing w:before="360" w:after="240" w:line="240" w:lineRule="auto"/>
-        <w:outlineLvl w:val="3"/>
-        <w:rPr>
-          <w:rFonts w:ascii="Segoe UI" w:eastAsia="Times New Roman" w:hAnsi="Segoe UI" w:cs="Segoe UI"/>
-          <w:b/>
-          <w:bCs/>
-          <w:color w:val="000000" w:themeColor="text1"/>
-          <w:kern w:val="0"/>
-          <w14:ligatures w14:val="none"/>
-        </w:rPr>
-      </w:pPr>
-      <w:r>
-        <w:rPr>
-          <w:rFonts w:ascii="Segoe UI" w:eastAsia="Times New Roman" w:hAnsi="Segoe UI" w:cs="Segoe UI"/>
-          <w:b/>
-          <w:bCs/>
-          <w:color w:val="000000" w:themeColor="text1"/>
-          <w:kern w:val="0"/>
-          <w:sz w:val="28"/>
-          <w:szCs w:val="28"/>
-          <w14:ligatures w14:val="none"/>
-        </w:rPr>
-        <w:t>Administrative and Reporting Pages</w:t>
-      </w:r>
-    </w:p>
-    <w:p>
-      <w:pPr>
-        <w:spacing w:after="240" w:line="240" w:lineRule="auto"/>
-        <w:rPr>
-          <w:rFonts w:ascii="Segoe UI" w:eastAsia="Times New Roman" w:hAnsi="Segoe UI" w:cs="Segoe UI"/>
-          <w:color w:val="000000" w:themeColor="text1"/>
-          <w:kern w:val="0"/>
-          <w14:ligatures w14:val="none"/>
-        </w:rPr>
-      </w:pPr>
-      <w:r>
-        <w:rPr>
-          <w:rFonts w:ascii="Segoe UI" w:eastAsia="Times New Roman" w:hAnsi="Segoe UI" w:cs="Segoe UI"/>
-          <w:color w:val="000000" w:themeColor="text1"/>
-          <w:kern w:val="0"/>
-          <w14:ligatures w14:val="none"/>
-        </w:rPr>
-        <w:t xml:space="preserve">These </w:t>
-      </w:r>
-      <w:r>
-        <w:rPr>
-          <w:rFonts w:ascii="Segoe UI" w:eastAsia="Times New Roman" w:hAnsi="Segoe UI" w:cs="Segoe UI"/>
-          <w:color w:val="000000" w:themeColor="text1"/>
-          <w:kern w:val="0"/>
-          <w14:ligatures w14:val="none"/>
-        </w:rPr>
-        <w:t>files</w:t>
-      </w:r>
-      <w:r>
-        <w:rPr>
-          <w:rFonts w:ascii="Segoe UI" w:eastAsia="Times New Roman" w:hAnsi="Segoe UI" w:cs="Segoe UI"/>
-          <w:color w:val="000000" w:themeColor="text1"/>
-          <w:kern w:val="0"/>
-          <w14:ligatures w14:val="none"/>
-        </w:rPr>
-        <w:t xml:space="preserve"> are designed for system administrators and reporting functionality:</w:t>
-      </w:r>
-    </w:p>
-    <w:p>
-      <w:pPr>
-        <w:spacing w:before="240" w:after="240" w:line="240" w:lineRule="auto"/>
-        <w:rPr>
-          <w:rFonts w:ascii="Segoe UI" w:eastAsia="Times New Roman" w:hAnsi="Segoe UI" w:cs="Segoe UI"/>
-          <w:b/>
-          <w:bCs/>
-          <w:color w:val="000000" w:themeColor="text1"/>
-          <w:kern w:val="0"/>
-          <w14:ligatures w14:val="none"/>
-        </w:rPr>
-      </w:pPr>
-      <w:r>
-        <w:rPr>
-          <w:rFonts w:ascii="Segoe UI" w:eastAsia="Times New Roman" w:hAnsi="Segoe UI" w:cs="Segoe UI"/>
-          <w:b/>
-          <w:bCs/>
-          <w:noProof/>
-          <w:color w:val="000000" w:themeColor="text1"/>
-          <w:kern w:val="0"/>
-        </w:rPr>
         <w:drawing>
           <wp:anchor distT="0" distB="0" distL="114300" distR="114300" simplePos="0" relativeHeight="251664384" behindDoc="0" locked="0" layoutInCell="1" allowOverlap="1" wp14:anchorId="3E7A030C" wp14:editId="3E925388">
             <wp:simplePos x="0" y="0"/>
@@ -5181,7 +5321,7 @@
                     <pic:cNvPicPr/>
                   </pic:nvPicPr>
                   <pic:blipFill>
-                    <a:blip r:embed="rId17" cstate="print">
+                    <a:blip r:embed="rId18" cstate="print">
                       <a:extLst>
                         <a:ext uri="{28A0092B-C50C-407E-A947-70E740481C1C}">
                           <a14:useLocalDpi xmlns:a14="http://schemas.microsoft.com/office/drawing/2010/main" val="0"/>
@@ -5254,7 +5394,7 @@
                     <pic:cNvPicPr/>
                   </pic:nvPicPr>
                   <pic:blipFill>
-                    <a:blip r:embed="rId18" cstate="print">
+                    <a:blip r:embed="rId19" cstate="print">
                       <a:extLst>
                         <a:ext uri="{28A0092B-C50C-407E-A947-70E740481C1C}">
                           <a14:useLocalDpi xmlns:a14="http://schemas.microsoft.com/office/drawing/2010/main" val="0"/>
@@ -5418,7 +5558,6 @@
           <w:color w:val="000000" w:themeColor="text1"/>
           <w:kern w:val="0"/>
         </w:rPr>
-        <w:lastRenderedPageBreak/>
         <w:drawing>
           <wp:anchor distT="0" distB="0" distL="114300" distR="114300" simplePos="0" relativeHeight="251666432" behindDoc="0" locked="0" layoutInCell="1" allowOverlap="1" wp14:anchorId="774801AB" wp14:editId="58ACC4F4">
             <wp:simplePos x="0" y="0"/>
@@ -5451,7 +5590,7 @@
                     <pic:cNvPicPr/>
                   </pic:nvPicPr>
                   <pic:blipFill>
-                    <a:blip r:embed="rId19" cstate="print">
+                    <a:blip r:embed="rId20" cstate="print">
                       <a:extLst>
                         <a:ext uri="{28A0092B-C50C-407E-A947-70E740481C1C}">
                           <a14:useLocalDpi xmlns:a14="http://schemas.microsoft.com/office/drawing/2010/main" val="0"/>
@@ -5696,6 +5835,7 @@
           <w:color w:val="000000" w:themeColor="text1"/>
           <w:kern w:val="0"/>
         </w:rPr>
+        <w:lastRenderedPageBreak/>
         <w:drawing>
           <wp:anchor distT="0" distB="0" distL="114300" distR="114300" simplePos="0" relativeHeight="251667456" behindDoc="0" locked="0" layoutInCell="1" allowOverlap="1" wp14:anchorId="63E3BDEF" wp14:editId="07BF8061">
             <wp:simplePos x="0" y="0"/>
@@ -5728,7 +5868,7 @@
                     <pic:cNvPicPr/>
                   </pic:nvPicPr>
                   <pic:blipFill>
-                    <a:blip r:embed="rId20" cstate="print">
+                    <a:blip r:embed="rId21" cstate="print">
                       <a:extLst>
                         <a:ext uri="{28A0092B-C50C-407E-A947-70E740481C1C}">
                           <a14:useLocalDpi xmlns:a14="http://schemas.microsoft.com/office/drawing/2010/main" val="0"/>
@@ -5916,7 +6056,6 @@
           <w:color w:val="000000" w:themeColor="text1"/>
           <w:kern w:val="0"/>
         </w:rPr>
-        <w:lastRenderedPageBreak/>
         <w:drawing>
           <wp:anchor distT="0" distB="0" distL="114300" distR="114300" simplePos="0" relativeHeight="251669504" behindDoc="0" locked="0" layoutInCell="1" allowOverlap="1" wp14:anchorId="4B8A419B" wp14:editId="7BDDD19D">
             <wp:simplePos x="0" y="0"/>
@@ -5949,7 +6088,7 @@
                     <pic:cNvPicPr/>
                   </pic:nvPicPr>
                   <pic:blipFill>
-                    <a:blip r:embed="rId21" cstate="print">
+                    <a:blip r:embed="rId22" cstate="print">
                       <a:extLst>
                         <a:ext uri="{28A0092B-C50C-407E-A947-70E740481C1C}">
                           <a14:useLocalDpi xmlns:a14="http://schemas.microsoft.com/office/drawing/2010/main" val="0"/>
@@ -6020,7 +6159,7 @@
                     <pic:cNvPicPr/>
                   </pic:nvPicPr>
                   <pic:blipFill>
-                    <a:blip r:embed="rId22" cstate="print">
+                    <a:blip r:embed="rId23" cstate="print">
                       <a:extLst>
                         <a:ext uri="{28A0092B-C50C-407E-A947-70E740481C1C}">
                           <a14:useLocalDpi xmlns:a14="http://schemas.microsoft.com/office/drawing/2010/main" val="0"/>
@@ -6453,6 +6592,7 @@
           <w:kern w:val="0"/>
           <w14:ligatures w14:val="none"/>
         </w:rPr>
+        <w:lastRenderedPageBreak/>
         <w:t>The purpose of this file is to h</w:t>
       </w:r>
       <w:r>
@@ -6683,7 +6823,6 @@
           <w:szCs w:val="36"/>
           <w14:ligatures w14:val="none"/>
         </w:rPr>
-        <w:lastRenderedPageBreak/>
         <w:t>4. Deployment and Build</w:t>
       </w:r>
     </w:p>
@@ -7041,6 +7180,7 @@
           <w:kern w:val="0"/>
           <w14:ligatures w14:val="none"/>
         </w:rPr>
+        <w:lastRenderedPageBreak/>
         <w:t xml:space="preserve">Download Expo Go from the </w:t>
       </w:r>
       <w:r>
@@ -7335,17 +7475,7 @@
           <w:kern w:val="0"/>
           <w14:ligatures w14:val="none"/>
         </w:rPr>
-        <w:t xml:space="preserve">locking mechanism is </w:t>
-      </w:r>
-      <w:r>
-        <w:rPr>
-          <w:rFonts w:ascii="Segoe UI" w:eastAsia="Times New Roman" w:hAnsi="Segoe UI" w:cs="Segoe UI"/>
-          <w:color w:val="000000" w:themeColor="text1"/>
-          <w:kern w:val="0"/>
-          <w14:ligatures w14:val="none"/>
-        </w:rPr>
-        <w:lastRenderedPageBreak/>
-        <w:t>required to prevent data inconsistencies</w:t>
+        <w:t>locking mechanism is required to prevent data inconsistencies</w:t>
       </w:r>
       <w:r>
         <w:rPr>
@@ -9813,8 +9943,8 @@
       </w:pPr>
     </w:p>
     <w:sectPr>
-      <w:headerReference w:type="even" r:id="rId23"/>
-      <w:headerReference w:type="default" r:id="rId24"/>
+      <w:headerReference w:type="even" r:id="rId24"/>
+      <w:headerReference w:type="default" r:id="rId25"/>
       <w:pgSz w:w="12240" w:h="15840"/>
       <w:pgMar w:top="1440" w:right="1440" w:bottom="1440" w:left="1440" w:header="720" w:footer="720" w:gutter="0"/>
       <w:cols w:space="720"/>
@@ -12320,7 +12450,6 @@
   <w:style w:type="character" w:default="1" w:styleId="DefaultParagraphFont">
     <w:name w:val="Default Paragraph Font"/>
     <w:uiPriority w:val="1"/>
-    <w:semiHidden/>
     <w:unhideWhenUsed/>
   </w:style>
   <w:style w:type="table" w:default="1" w:styleId="TableNormal">

</xml_diff>